<commit_message>
Tue Apr  7 10:56:08 MDT 2015
</commit_message>
<xml_diff>
--- a/Model_element_description.docx
+++ b/Model_element_description.docx
@@ -116,6 +116,177 @@
       </w:tr>
       <w:tr>
         <w:trPr>
+          <w:cantSplit/>
+          <w:trHeight w:val="651"/>
+          <w:tblHeader/>
+        </w:trPr>
+        <w:tc>
+          <w:tcPr>
+            <w:tcW w:w="7668" w:type="dxa"/>
+            <w:tcBorders>
+              <w:top w:val="single" w:sz="4" w:space="0" w:color="auto"/>
+              <w:bottom w:val="single" w:sz="4" w:space="0" w:color="auto"/>
+            </w:tcBorders>
+          </w:tcPr>
+          <w:p>
+            <w:pPr>
+              <w:rPr>
+                <w:rFonts w:ascii="Times New Roman" w:hAnsi="Times New Roman" w:cs="Times New Roman"/>
+                <w:b/>
+                <w:sz w:val="20"/>
+                <w:szCs w:val="20"/>
+              </w:rPr>
+            </w:pPr>
+            <w:proofErr w:type="spellStart"/>
+            <w:proofErr w:type="gramStart"/>
+            <w:r>
+              <w:rPr>
+                <w:rFonts w:ascii="Times New Roman" w:hAnsi="Times New Roman" w:cs="Times New Roman"/>
+                <w:b/>
+                <w:sz w:val="20"/>
+                <w:szCs w:val="20"/>
+              </w:rPr>
+              <w:t>orderID</w:t>
+            </w:r>
+            <w:proofErr w:type="spellEnd"/>
+            <w:proofErr w:type="gramEnd"/>
+          </w:p>
+          <w:p>
+            <w:pPr>
+              <w:rPr>
+                <w:rFonts w:ascii="Times New Roman" w:hAnsi="Times New Roman" w:cs="Times New Roman"/>
+                <w:b/>
+                <w:sz w:val="20"/>
+                <w:szCs w:val="20"/>
+              </w:rPr>
+            </w:pPr>
+          </w:p>
+          <w:tbl>
+            <w:tblPr>
+              <w:tblStyle w:val="TableGrid"/>
+              <w:tblW w:w="0" w:type="auto"/>
+              <w:tblBorders>
+                <w:top w:val="none" w:sz="0" w:space="0" w:color="auto"/>
+                <w:left w:val="none" w:sz="0" w:space="0" w:color="auto"/>
+                <w:bottom w:val="none" w:sz="0" w:space="0" w:color="auto"/>
+                <w:right w:val="none" w:sz="0" w:space="0" w:color="auto"/>
+                <w:insideH w:val="none" w:sz="0" w:space="0" w:color="auto"/>
+                <w:insideV w:val="none" w:sz="0" w:space="0" w:color="auto"/>
+              </w:tblBorders>
+              <w:tblLayout w:type="fixed"/>
+              <w:tblLook w:val="04A0" w:firstRow="1" w:lastRow="0" w:firstColumn="1" w:lastColumn="0" w:noHBand="0" w:noVBand="1"/>
+            </w:tblPr>
+            <w:tblGrid>
+              <w:gridCol w:w="2880"/>
+              <w:gridCol w:w="4557"/>
+            </w:tblGrid>
+            <w:tr>
+              <w:tc>
+                <w:tcPr>
+                  <w:tcW w:w="2880" w:type="dxa"/>
+                </w:tcPr>
+                <w:p>
+                  <w:pPr>
+                    <w:rPr>
+                      <w:rFonts w:ascii="Times New Roman" w:hAnsi="Times New Roman" w:cs="Times New Roman"/>
+                      <w:sz w:val="20"/>
+                      <w:szCs w:val="20"/>
+                    </w:rPr>
+                  </w:pPr>
+                  <w:proofErr w:type="gramStart"/>
+                  <w:r>
+                    <w:rPr>
+                      <w:rFonts w:ascii="Times New Roman" w:hAnsi="Times New Roman" w:cs="Times New Roman"/>
+                      <w:sz w:val="20"/>
+                      <w:szCs w:val="20"/>
+                    </w:rPr>
+                    <w:t>order</w:t>
+                  </w:r>
+                  <w:proofErr w:type="gramEnd"/>
+                  <w:r>
+                    <w:rPr>
+                      <w:rFonts w:ascii="Times New Roman" w:hAnsi="Times New Roman" w:cs="Times New Roman"/>
+                      <w:sz w:val="20"/>
+                      <w:szCs w:val="20"/>
+                    </w:rPr>
+                    <w:t xml:space="preserve"> identifier</w:t>
+                  </w:r>
+                </w:p>
+              </w:tc>
+              <w:tc>
+                <w:tcPr>
+                  <w:tcW w:w="4557" w:type="dxa"/>
+                </w:tcPr>
+                <w:p>
+                  <w:pPr>
+                    <w:rPr>
+                      <w:rFonts w:ascii="Times New Roman" w:hAnsi="Times New Roman" w:cs="Times New Roman"/>
+                      <w:sz w:val="20"/>
+                      <w:szCs w:val="20"/>
+                    </w:rPr>
+                  </w:pPr>
+                  <w:proofErr w:type="gramStart"/>
+                  <w:r>
+                    <w:rPr>
+                      <w:rFonts w:ascii="Times New Roman" w:hAnsi="Times New Roman" w:cs="Times New Roman"/>
+                      <w:sz w:val="20"/>
+                      <w:szCs w:val="20"/>
+                    </w:rPr>
+                    <w:t>alpha</w:t>
+                  </w:r>
+                  <w:proofErr w:type="gramEnd"/>
+                  <w:r>
+                    <w:rPr>
+                      <w:rFonts w:ascii="Times New Roman" w:hAnsi="Times New Roman" w:cs="Times New Roman"/>
+                      <w:sz w:val="20"/>
+                      <w:szCs w:val="20"/>
+                    </w:rPr>
+                    <w:t>-numeric identifier for lab result</w:t>
+                  </w:r>
+                </w:p>
+              </w:tc>
+            </w:tr>
+          </w:tbl>
+          <w:p>
+            <w:pPr>
+              <w:rPr>
+                <w:rFonts w:ascii="Times New Roman" w:hAnsi="Times New Roman" w:cs="Times New Roman"/>
+                <w:b/>
+                <w:sz w:val="20"/>
+                <w:szCs w:val="20"/>
+              </w:rPr>
+            </w:pPr>
+          </w:p>
+        </w:tc>
+        <w:tc>
+          <w:tcPr>
+            <w:tcW w:w="1260" w:type="dxa"/>
+            <w:tcBorders>
+              <w:top w:val="single" w:sz="4" w:space="0" w:color="auto"/>
+              <w:bottom w:val="single" w:sz="4" w:space="0" w:color="auto"/>
+            </w:tcBorders>
+          </w:tcPr>
+          <w:p>
+            <w:pPr>
+              <w:rPr>
+                <w:rFonts w:ascii="Times New Roman" w:hAnsi="Times New Roman" w:cs="Times New Roman"/>
+                <w:sz w:val="20"/>
+                <w:szCs w:val="20"/>
+              </w:rPr>
+            </w:pPr>
+            <w:r>
+              <w:rPr>
+                <w:rFonts w:ascii="Times New Roman" w:hAnsi="Times New Roman" w:cs="Times New Roman"/>
+                <w:sz w:val="20"/>
+                <w:szCs w:val="20"/>
+              </w:rPr>
+              <w:t>Order identifier for the lab result</w:t>
+            </w:r>
+          </w:p>
+        </w:tc>
+      </w:tr>
+      <w:tr>
+        <w:trPr>
           <w:trHeight w:val="651"/>
           <w:tblHeader/>
         </w:trPr>
@@ -432,16 +603,14 @@
                 <w:szCs w:val="20"/>
               </w:rPr>
             </w:pPr>
-            <w:proofErr w:type="gramStart"/>
             <w:r>
               <w:rPr>
                 <w:rFonts w:ascii="Times New Roman" w:hAnsi="Times New Roman" w:cs="Times New Roman"/>
                 <w:sz w:val="20"/>
                 <w:szCs w:val="20"/>
               </w:rPr>
-              <w:t>provides</w:t>
+              <w:t>Provides</w:t>
             </w:r>
-            <w:proofErr w:type="gramEnd"/>
             <w:r>
               <w:rPr>
                 <w:rFonts w:ascii="Times New Roman" w:hAnsi="Times New Roman" w:cs="Times New Roman"/>
@@ -837,16 +1006,14 @@
               </w:rPr>
               <w:t xml:space="preserve">Describes the </w:t>
             </w:r>
-            <w:proofErr w:type="gramStart"/>
             <w:r>
               <w:rPr>
                 <w:rFonts w:ascii="Times New Roman" w:hAnsi="Times New Roman" w:cs="Times New Roman"/>
                 <w:sz w:val="20"/>
                 <w:szCs w:val="20"/>
               </w:rPr>
-              <w:t xml:space="preserve">patient  </w:t>
+              <w:t xml:space="preserve">patient </w:t>
             </w:r>
-            <w:proofErr w:type="gramEnd"/>
           </w:p>
         </w:tc>
       </w:tr>
@@ -1379,6 +1546,7 @@
                 <w:szCs w:val="20"/>
               </w:rPr>
             </w:pPr>
+            <w:bookmarkStart w:id="0" w:name="_GoBack" w:colFirst="0" w:colLast="0"/>
             <w:proofErr w:type="gramStart"/>
             <w:r>
               <w:rPr>
@@ -1848,6 +2016,7 @@
           </w:p>
         </w:tc>
       </w:tr>
+      <w:bookmarkEnd w:id="0"/>
       <w:tr>
         <w:trPr>
           <w:trHeight w:val="651"/>
@@ -2793,12 +2962,7 @@
     </w:tbl>
     <w:p/>
     <w:sectPr>
-      <w:headerReference w:type="even" r:id="rId7"/>
-      <w:headerReference w:type="default" r:id="rId8"/>
-      <w:footerReference w:type="even" r:id="rId9"/>
-      <w:footerReference w:type="default" r:id="rId10"/>
-      <w:headerReference w:type="first" r:id="rId11"/>
-      <w:footerReference w:type="first" r:id="rId12"/>
+      <w:footerReference w:type="default" r:id="rId7"/>
       <w:pgSz w:w="12240" w:h="15840"/>
       <w:pgMar w:top="1440" w:right="1800" w:bottom="1440" w:left="1800" w:header="720" w:footer="720" w:gutter="0"/>
       <w:cols w:space="720"/>
@@ -2833,16 +2997,6 @@
     <w:pPr>
       <w:pStyle w:val="Footer"/>
     </w:pPr>
-  </w:p>
-</w:ftr>
-</file>
-
-<file path=word/footer2.xml><?xml version="1.0" encoding="utf-8"?>
-<w:ftr xmlns:wpc="http://schemas.microsoft.com/office/word/2010/wordprocessingCanvas" xmlns:mo="http://schemas.microsoft.com/office/mac/office/2008/main" xmlns:mc="http://schemas.openxmlformats.org/markup-compatibility/2006" xmlns:mv="urn:schemas-microsoft-com:mac:vml" xmlns:o="urn:schemas-microsoft-com:office:office" xmlns:r="http://schemas.openxmlformats.org/officeDocument/2006/relationships" xmlns:m="http://schemas.openxmlformats.org/officeDocument/2006/math" xmlns:v="urn:schemas-microsoft-com:vml" xmlns:wp14="http://schemas.microsoft.com/office/word/2010/wordprocessingDrawing" xmlns:wp="http://schemas.openxmlformats.org/drawingml/2006/wordprocessingDrawing" xmlns:w10="urn:schemas-microsoft-com:office:word" xmlns:w="http://schemas.openxmlformats.org/wordprocessingml/2006/main" xmlns:w14="http://schemas.microsoft.com/office/word/2010/wordml" xmlns:wpg="http://schemas.microsoft.com/office/word/2010/wordprocessingGroup" xmlns:wpi="http://schemas.microsoft.com/office/word/2010/wordprocessingInk" xmlns:wne="http://schemas.microsoft.com/office/word/2006/wordml" xmlns:wps="http://schemas.microsoft.com/office/word/2010/wordprocessingShape" mc:Ignorable="w14 wp14">
-  <w:p>
-    <w:pPr>
-      <w:pStyle w:val="Footer"/>
-    </w:pPr>
     <w:r>
       <w:t xml:space="preserve">Last updated </w:t>
     </w:r>
@@ -2859,23 +3013,11 @@
       <w:rPr>
         <w:noProof/>
       </w:rPr>
-      <w:t>3/12/15 7:06:29 AM</w:t>
+      <w:t>4/7/15 10:49:54 AM</w:t>
     </w:r>
     <w:r>
       <w:fldChar w:fldCharType="end"/>
     </w:r>
-    <w:bookmarkStart w:id="0" w:name="_GoBack"/>
-    <w:bookmarkEnd w:id="0"/>
-  </w:p>
-</w:ftr>
-</file>
-
-<file path=word/footer3.xml><?xml version="1.0" encoding="utf-8"?>
-<w:ftr xmlns:wpc="http://schemas.microsoft.com/office/word/2010/wordprocessingCanvas" xmlns:mo="http://schemas.microsoft.com/office/mac/office/2008/main" xmlns:mc="http://schemas.openxmlformats.org/markup-compatibility/2006" xmlns:mv="urn:schemas-microsoft-com:mac:vml" xmlns:o="urn:schemas-microsoft-com:office:office" xmlns:r="http://schemas.openxmlformats.org/officeDocument/2006/relationships" xmlns:m="http://schemas.openxmlformats.org/officeDocument/2006/math" xmlns:v="urn:schemas-microsoft-com:vml" xmlns:wp14="http://schemas.microsoft.com/office/word/2010/wordprocessingDrawing" xmlns:wp="http://schemas.openxmlformats.org/drawingml/2006/wordprocessingDrawing" xmlns:w10="urn:schemas-microsoft-com:office:word" xmlns:w="http://schemas.openxmlformats.org/wordprocessingml/2006/main" xmlns:w14="http://schemas.microsoft.com/office/word/2010/wordml" xmlns:wpg="http://schemas.microsoft.com/office/word/2010/wordprocessingGroup" xmlns:wpi="http://schemas.microsoft.com/office/word/2010/wordprocessingInk" xmlns:wne="http://schemas.microsoft.com/office/word/2006/wordml" xmlns:wps="http://schemas.microsoft.com/office/word/2010/wordprocessingShape" mc:Ignorable="w14 wp14">
-  <w:p>
-    <w:pPr>
-      <w:pStyle w:val="Footer"/>
-    </w:pPr>
   </w:p>
 </w:ftr>
 </file>
@@ -2897,36 +3039,6 @@
     </w:p>
   </w:footnote>
 </w:footnotes>
-</file>
-
-<file path=word/header1.xml><?xml version="1.0" encoding="utf-8"?>
-<w:hdr xmlns:wpc="http://schemas.microsoft.com/office/word/2010/wordprocessingCanvas" xmlns:mo="http://schemas.microsoft.com/office/mac/office/2008/main" xmlns:mc="http://schemas.openxmlformats.org/markup-compatibility/2006" xmlns:mv="urn:schemas-microsoft-com:mac:vml" xmlns:o="urn:schemas-microsoft-com:office:office" xmlns:r="http://schemas.openxmlformats.org/officeDocument/2006/relationships" xmlns:m="http://schemas.openxmlformats.org/officeDocument/2006/math" xmlns:v="urn:schemas-microsoft-com:vml" xmlns:wp14="http://schemas.microsoft.com/office/word/2010/wordprocessingDrawing" xmlns:wp="http://schemas.openxmlformats.org/drawingml/2006/wordprocessingDrawing" xmlns:w10="urn:schemas-microsoft-com:office:word" xmlns:w="http://schemas.openxmlformats.org/wordprocessingml/2006/main" xmlns:w14="http://schemas.microsoft.com/office/word/2010/wordml" xmlns:wpg="http://schemas.microsoft.com/office/word/2010/wordprocessingGroup" xmlns:wpi="http://schemas.microsoft.com/office/word/2010/wordprocessingInk" xmlns:wne="http://schemas.microsoft.com/office/word/2006/wordml" xmlns:wps="http://schemas.microsoft.com/office/word/2010/wordprocessingShape" mc:Ignorable="w14 wp14">
-  <w:p>
-    <w:pPr>
-      <w:pStyle w:val="Header"/>
-    </w:pPr>
-  </w:p>
-</w:hdr>
-</file>
-
-<file path=word/header2.xml><?xml version="1.0" encoding="utf-8"?>
-<w:hdr xmlns:wpc="http://schemas.microsoft.com/office/word/2010/wordprocessingCanvas" xmlns:mo="http://schemas.microsoft.com/office/mac/office/2008/main" xmlns:mc="http://schemas.openxmlformats.org/markup-compatibility/2006" xmlns:mv="urn:schemas-microsoft-com:mac:vml" xmlns:o="urn:schemas-microsoft-com:office:office" xmlns:r="http://schemas.openxmlformats.org/officeDocument/2006/relationships" xmlns:m="http://schemas.openxmlformats.org/officeDocument/2006/math" xmlns:v="urn:schemas-microsoft-com:vml" xmlns:wp14="http://schemas.microsoft.com/office/word/2010/wordprocessingDrawing" xmlns:wp="http://schemas.openxmlformats.org/drawingml/2006/wordprocessingDrawing" xmlns:w10="urn:schemas-microsoft-com:office:word" xmlns:w="http://schemas.openxmlformats.org/wordprocessingml/2006/main" xmlns:w14="http://schemas.microsoft.com/office/word/2010/wordml" xmlns:wpg="http://schemas.microsoft.com/office/word/2010/wordprocessingGroup" xmlns:wpi="http://schemas.microsoft.com/office/word/2010/wordprocessingInk" xmlns:wne="http://schemas.microsoft.com/office/word/2006/wordml" xmlns:wps="http://schemas.microsoft.com/office/word/2010/wordprocessingShape" mc:Ignorable="w14 wp14">
-  <w:p>
-    <w:pPr>
-      <w:pStyle w:val="Header"/>
-    </w:pPr>
-  </w:p>
-</w:hdr>
-</file>
-
-<file path=word/header3.xml><?xml version="1.0" encoding="utf-8"?>
-<w:hdr xmlns:wpc="http://schemas.microsoft.com/office/word/2010/wordprocessingCanvas" xmlns:mo="http://schemas.microsoft.com/office/mac/office/2008/main" xmlns:mc="http://schemas.openxmlformats.org/markup-compatibility/2006" xmlns:mv="urn:schemas-microsoft-com:mac:vml" xmlns:o="urn:schemas-microsoft-com:office:office" xmlns:r="http://schemas.openxmlformats.org/officeDocument/2006/relationships" xmlns:m="http://schemas.openxmlformats.org/officeDocument/2006/math" xmlns:v="urn:schemas-microsoft-com:vml" xmlns:wp14="http://schemas.microsoft.com/office/word/2010/wordprocessingDrawing" xmlns:wp="http://schemas.openxmlformats.org/drawingml/2006/wordprocessingDrawing" xmlns:w10="urn:schemas-microsoft-com:office:word" xmlns:w="http://schemas.openxmlformats.org/wordprocessingml/2006/main" xmlns:w14="http://schemas.microsoft.com/office/word/2010/wordml" xmlns:wpg="http://schemas.microsoft.com/office/word/2010/wordprocessingGroup" xmlns:wpi="http://schemas.microsoft.com/office/word/2010/wordprocessingInk" xmlns:wne="http://schemas.microsoft.com/office/word/2006/wordml" xmlns:wps="http://schemas.microsoft.com/office/word/2010/wordprocessingShape" mc:Ignorable="w14 wp14">
-  <w:p>
-    <w:pPr>
-      <w:pStyle w:val="Header"/>
-    </w:pPr>
-  </w:p>
-</w:hdr>
 </file>
 
 <file path=word/styles.xml><?xml version="1.0" encoding="utf-8"?>

</xml_diff>